<commit_message>
adding a range shift analysis - in progress
</commit_message>
<xml_diff>
--- a/manuscript/meehan_et_al_spatial_cbc_5.docx
+++ b/manuscript/meehan_et_al_spatial_cbc_5.docx
@@ -2671,13 +2671,20 @@
         <w:rPr>
           <w:rFonts w:ascii="Times New Roman" w:hAnsi="Times New Roman" w:cs="Times New Roman"/>
         </w:rPr>
-        <w:t xml:space="preserve"> The </w:t>
-      </w:r>
-      <w:r>
-        <w:rPr>
-          <w:rFonts w:ascii="Times New Roman" w:hAnsi="Times New Roman" w:cs="Times New Roman"/>
-        </w:rPr>
-        <w:t>three</w:t>
+        <w:t xml:space="preserve"> </w:t>
+      </w:r>
+      <w:proofErr w:type="gramStart"/>
+      <w:r>
+        <w:rPr>
+          <w:rFonts w:ascii="Times New Roman" w:hAnsi="Times New Roman" w:cs="Times New Roman"/>
+        </w:rPr>
+        <w:t xml:space="preserve">The </w:t>
+      </w:r>
+      <w:r>
+        <w:rPr>
+          <w:rFonts w:ascii="Times New Roman" w:hAnsi="Times New Roman" w:cs="Times New Roman"/>
+        </w:rPr>
+        <w:t>four</w:t>
       </w:r>
       <w:r>
         <w:rPr>
@@ -2759,14 +2766,20 @@
         <w:rPr>
           <w:rFonts w:ascii="Times New Roman" w:hAnsi="Times New Roman" w:cs="Times New Roman"/>
         </w:rPr>
-        <w:t xml:space="preserve">demonstrate the approach using </w:t>
+        <w:t>employ</w:t>
+      </w:r>
+      <w:r>
+        <w:rPr>
+          <w:rFonts w:ascii="Times New Roman" w:hAnsi="Times New Roman" w:cs="Times New Roman"/>
+        </w:rPr>
+        <w:t xml:space="preserve"> the approach using data </w:t>
       </w:r>
       <w:r>
         <w:rPr>
           <w:rFonts w:ascii="Times New Roman" w:hAnsi="Times New Roman" w:cs="Times New Roman"/>
         </w:rPr>
         <w:lastRenderedPageBreak/>
-        <w:t xml:space="preserve">data for the American Robin, and </w:t>
+        <w:t xml:space="preserve">for the American Robin, </w:t>
       </w:r>
       <w:r>
         <w:rPr>
@@ -2791,19 +2804,31 @@
         <w:rPr>
           <w:rFonts w:ascii="Times New Roman" w:hAnsi="Times New Roman" w:cs="Times New Roman"/>
         </w:rPr>
-        <w:t>compare</w:t>
-      </w:r>
-      <w:r>
-        <w:rPr>
-          <w:rFonts w:ascii="Times New Roman" w:hAnsi="Times New Roman" w:cs="Times New Roman"/>
-        </w:rPr>
-        <w:t>, qualitatively,</w:t>
-      </w:r>
-      <w:r>
-        <w:rPr>
-          <w:rFonts w:ascii="Times New Roman" w:hAnsi="Times New Roman" w:cs="Times New Roman"/>
-        </w:rPr>
-        <w:t xml:space="preserve"> the results derived from the SVC approach to those derived from standard </w:t>
+        <w:t xml:space="preserve">compare </w:t>
+      </w:r>
+      <w:r>
+        <w:rPr>
+          <w:rFonts w:ascii="Times New Roman" w:hAnsi="Times New Roman" w:cs="Times New Roman"/>
+        </w:rPr>
+        <w:t>trend</w:t>
+      </w:r>
+      <w:r>
+        <w:rPr>
+          <w:rFonts w:ascii="Times New Roman" w:hAnsi="Times New Roman" w:cs="Times New Roman"/>
+        </w:rPr>
+        <w:t xml:space="preserve"> results derived from the SVC approach to </w:t>
+      </w:r>
+      <w:r>
+        <w:rPr>
+          <w:rFonts w:ascii="Times New Roman" w:hAnsi="Times New Roman" w:cs="Times New Roman"/>
+        </w:rPr>
+        <w:t>aggregate results</w:t>
+      </w:r>
+      <w:r>
+        <w:rPr>
+          <w:rFonts w:ascii="Times New Roman" w:hAnsi="Times New Roman" w:cs="Times New Roman"/>
+        </w:rPr>
+        <w:t xml:space="preserve"> derived from standard </w:t>
       </w:r>
       <w:r>
         <w:rPr>
@@ -2815,8 +2840,22 @@
         <w:rPr>
           <w:rFonts w:ascii="Times New Roman" w:hAnsi="Times New Roman" w:cs="Times New Roman"/>
         </w:rPr>
-        <w:t>.</w:t>
-      </w:r>
+        <w:t>, and (</w:t>
+      </w:r>
+      <w:r>
+        <w:rPr>
+          <w:rFonts w:ascii="Times New Roman" w:hAnsi="Times New Roman" w:cs="Times New Roman"/>
+          <w:i/>
+        </w:rPr>
+        <w:t>iv</w:t>
+      </w:r>
+      <w:r>
+        <w:rPr>
+          <w:rFonts w:ascii="Times New Roman" w:hAnsi="Times New Roman" w:cs="Times New Roman"/>
+        </w:rPr>
+        <w:t>) explore correlations between SVC trends and potential drivers related to climate and winter food resources.</w:t>
+      </w:r>
+      <w:proofErr w:type="gramEnd"/>
     </w:p>
     <w:p>
       <w:pPr>
@@ -3868,20 +3907,20 @@
         <w:rPr>
           <w:rFonts w:ascii="Times New Roman" w:hAnsi="Times New Roman" w:cs="Times New Roman"/>
         </w:rPr>
-        <w:t xml:space="preserve">ame from a normal distribution </w:t>
-      </w:r>
-      <w:r>
-        <w:rPr>
-          <w:rFonts w:ascii="Times New Roman" w:hAnsi="Times New Roman" w:cs="Times New Roman"/>
-        </w:rPr>
-        <w:t xml:space="preserve">with a conditional mean related to the average of adjacent cells, and with </w:t>
+        <w:t xml:space="preserve">ame from </w:t>
       </w:r>
       <w:r>
         <w:rPr>
           <w:rFonts w:ascii="Times New Roman" w:hAnsi="Times New Roman" w:cs="Times New Roman"/>
         </w:rPr>
         <w:lastRenderedPageBreak/>
-        <w:t xml:space="preserve">conditional variance proportional to the variance across adjacent cells and inversely proportional to the number of adjacent cells. </w:t>
+        <w:t xml:space="preserve">a normal distribution </w:t>
+      </w:r>
+      <w:r>
+        <w:rPr>
+          <w:rFonts w:ascii="Times New Roman" w:hAnsi="Times New Roman" w:cs="Times New Roman"/>
+        </w:rPr>
+        <w:t xml:space="preserve">with a conditional mean related to the average of adjacent cells, and with conditional variance proportional to the variance across adjacent cells and inversely proportional to the number of adjacent cells. </w:t>
       </w:r>
       <w:r>
         <w:rPr>
@@ -4589,6 +4628,7 @@
         <w:rPr>
           <w:rFonts w:ascii="Times New Roman" w:hAnsi="Times New Roman" w:cs="Times New Roman"/>
         </w:rPr>
+        <w:lastRenderedPageBreak/>
         <w:t>observation-level</w:t>
       </w:r>
       <w:r>
@@ -4639,14 +4679,7 @@
         <w:rPr>
           <w:rFonts w:ascii="Times New Roman" w:hAnsi="Times New Roman" w:cs="Times New Roman"/>
         </w:rPr>
-        <w:t xml:space="preserve"> the </w:t>
-      </w:r>
-      <w:r>
-        <w:rPr>
-          <w:rFonts w:ascii="Times New Roman" w:hAnsi="Times New Roman" w:cs="Times New Roman"/>
-        </w:rPr>
-        <w:lastRenderedPageBreak/>
-        <w:t>standard approach</w:t>
+        <w:t xml:space="preserve"> the standard approach</w:t>
       </w:r>
       <w:r>
         <w:rPr>
@@ -5554,7 +5587,14 @@
         <w:rPr>
           <w:rFonts w:ascii="Times New Roman" w:hAnsi="Times New Roman" w:cs="Times New Roman"/>
         </w:rPr>
-        <w:t xml:space="preserve"> averaged 2.</w:t>
+        <w:t xml:space="preserve"> </w:t>
+      </w:r>
+      <w:r>
+        <w:rPr>
+          <w:rFonts w:ascii="Times New Roman" w:hAnsi="Times New Roman" w:cs="Times New Roman"/>
+        </w:rPr>
+        <w:lastRenderedPageBreak/>
+        <w:t>averaged 2.</w:t>
       </w:r>
       <w:r>
         <w:rPr>
@@ -6790,6 +6830,7 @@
         <w:rPr>
           <w:rFonts w:ascii="Times New Roman" w:hAnsi="Times New Roman" w:cs="Times New Roman"/>
         </w:rPr>
+        <w:lastRenderedPageBreak/>
         <w:t xml:space="preserve">Following model analysis, posterior medians and symmetric 95% credible intervals were computed </w:t>
       </w:r>
       <w:r>
@@ -6980,14 +7021,7 @@
         <w:rPr>
           <w:rFonts w:ascii="Times New Roman" w:hAnsi="Times New Roman" w:cs="Times New Roman"/>
         </w:rPr>
-        <w:t xml:space="preserve"> </w:t>
-      </w:r>
-      <w:r>
-        <w:rPr>
-          <w:rFonts w:ascii="Times New Roman" w:hAnsi="Times New Roman" w:cs="Times New Roman"/>
-        </w:rPr>
-        <w:lastRenderedPageBreak/>
-        <w:t xml:space="preserve">Posterior summaries </w:t>
+        <w:t xml:space="preserve"> Posterior summaries </w:t>
       </w:r>
       <w:proofErr w:type="gramStart"/>
       <w:r>
@@ -7443,16 +7477,42 @@
         <w:spacing w:line="480" w:lineRule="auto"/>
         <w:rPr>
           <w:rFonts w:ascii="Times New Roman" w:hAnsi="Times New Roman" w:cs="Times New Roman"/>
-          <w:b/>
-        </w:rPr>
-      </w:pPr>
-      <w:r>
-        <w:rPr>
-          <w:rFonts w:ascii="Times New Roman" w:hAnsi="Times New Roman" w:cs="Times New Roman"/>
-          <w:b/>
-        </w:rPr>
-        <w:t>Results</w:t>
-      </w:r>
+        </w:rPr>
+      </w:pPr>
+      <w:r>
+        <w:rPr>
+          <w:rFonts w:ascii="Times New Roman" w:hAnsi="Times New Roman" w:cs="Times New Roman"/>
+        </w:rPr>
+        <w:t xml:space="preserve">After comparing SVC trends to those produced by the standard approach, we </w:t>
+      </w:r>
+      <w:r>
+        <w:rPr>
+          <w:rFonts w:ascii="Times New Roman" w:hAnsi="Times New Roman" w:cs="Times New Roman"/>
+        </w:rPr>
+        <w:t xml:space="preserve">used SVC trends to test two predictions regarding the drivers of winter bird abundance. </w:t>
+      </w:r>
+      <w:r>
+        <w:rPr>
+          <w:rFonts w:ascii="Times New Roman" w:hAnsi="Times New Roman" w:cs="Times New Roman"/>
+        </w:rPr>
+        <w:t xml:space="preserve">Winter bird abundance at a given locale </w:t>
+      </w:r>
+      <w:proofErr w:type="gramStart"/>
+      <w:r>
+        <w:rPr>
+          <w:rFonts w:ascii="Times New Roman" w:hAnsi="Times New Roman" w:cs="Times New Roman"/>
+        </w:rPr>
+        <w:t>is generally thought</w:t>
+      </w:r>
+      <w:proofErr w:type="gramEnd"/>
+      <w:r>
+        <w:rPr>
+          <w:rFonts w:ascii="Times New Roman" w:hAnsi="Times New Roman" w:cs="Times New Roman"/>
+        </w:rPr>
+        <w:t xml:space="preserve"> to rel</w:t>
+      </w:r>
+      <w:bookmarkStart w:id="0" w:name="_GoBack"/>
+      <w:bookmarkEnd w:id="0"/>
     </w:p>
     <w:p>
       <w:pPr>
@@ -7462,10 +7522,37 @@
           <w:rFonts w:ascii="Times New Roman" w:hAnsi="Times New Roman" w:cs="Times New Roman"/>
         </w:rPr>
       </w:pPr>
-      <w:r>
-        <w:rPr>
-          <w:rFonts w:ascii="Times New Roman" w:hAnsi="Times New Roman" w:cs="Times New Roman"/>
-        </w:rPr>
+    </w:p>
+    <w:p>
+      <w:pPr>
+        <w:pStyle w:val="NoSpacing"/>
+        <w:spacing w:line="480" w:lineRule="auto"/>
+        <w:rPr>
+          <w:rFonts w:ascii="Times New Roman" w:hAnsi="Times New Roman" w:cs="Times New Roman"/>
+          <w:b/>
+        </w:rPr>
+      </w:pPr>
+      <w:r>
+        <w:rPr>
+          <w:rFonts w:ascii="Times New Roman" w:hAnsi="Times New Roman" w:cs="Times New Roman"/>
+          <w:b/>
+        </w:rPr>
+        <w:t>Results</w:t>
+      </w:r>
+    </w:p>
+    <w:p>
+      <w:pPr>
+        <w:pStyle w:val="NoSpacing"/>
+        <w:spacing w:line="480" w:lineRule="auto"/>
+        <w:rPr>
+          <w:rFonts w:ascii="Times New Roman" w:hAnsi="Times New Roman" w:cs="Times New Roman"/>
+        </w:rPr>
+      </w:pPr>
+      <w:r>
+        <w:rPr>
+          <w:rFonts w:ascii="Times New Roman" w:hAnsi="Times New Roman" w:cs="Times New Roman"/>
+        </w:rPr>
+        <w:lastRenderedPageBreak/>
         <w:t xml:space="preserve">Model analysis </w:t>
       </w:r>
       <w:r>
@@ -7746,7 +7833,6 @@
         <w:rPr>
           <w:rFonts w:ascii="Times New Roman" w:hAnsi="Times New Roman" w:cs="Times New Roman"/>
         </w:rPr>
-        <w:lastRenderedPageBreak/>
         <w:t>P</w:t>
       </w:r>
       <w:r>
@@ -8247,6 +8333,7 @@
         <w:rPr>
           <w:rFonts w:ascii="Times New Roman" w:hAnsi="Times New Roman" w:cs="Times New Roman"/>
         </w:rPr>
+        <w:lastRenderedPageBreak/>
         <w:t xml:space="preserve">Posterior median values </w:t>
       </w:r>
       <w:proofErr w:type="gramStart"/>
@@ -8531,34 +8618,19 @@
         <w:rPr>
           <w:rFonts w:ascii="Times New Roman" w:hAnsi="Times New Roman" w:cs="Times New Roman"/>
         </w:rPr>
-        <w:t xml:space="preserve">This pattern </w:t>
-      </w:r>
-      <w:r>
-        <w:rPr>
-          <w:rFonts w:ascii="Times New Roman" w:hAnsi="Times New Roman" w:cs="Times New Roman"/>
-        </w:rPr>
-        <w:lastRenderedPageBreak/>
-        <w:t>indicates northward shifts in winter ranges over the past 52 years.</w:t>
-      </w:r>
-      <w:r>
-        <w:rPr>
-          <w:rFonts w:ascii="Times New Roman" w:hAnsi="Times New Roman" w:cs="Times New Roman"/>
-        </w:rPr>
-        <w:t xml:space="preserve"> </w:t>
-      </w:r>
-      <w:r>
-        <w:rPr>
-          <w:rFonts w:ascii="Times New Roman" w:eastAsiaTheme="minorEastAsia" w:hAnsi="Times New Roman" w:cs="Times New Roman"/>
-        </w:rPr>
-        <w:t>The par</w:t>
-      </w:r>
-      <w:bookmarkStart w:id="0" w:name="_GoBack"/>
-      <w:bookmarkEnd w:id="0"/>
-      <w:r>
-        <w:rPr>
-          <w:rFonts w:ascii="Times New Roman" w:eastAsiaTheme="minorEastAsia" w:hAnsi="Times New Roman" w:cs="Times New Roman"/>
-        </w:rPr>
-        <w:t xml:space="preserve">ameters </w:t>
+        <w:t>This pattern indicates northward shifts in winter ranges over the past 52 years.</w:t>
+      </w:r>
+      <w:r>
+        <w:rPr>
+          <w:rFonts w:ascii="Times New Roman" w:hAnsi="Times New Roman" w:cs="Times New Roman"/>
+        </w:rPr>
+        <w:t xml:space="preserve"> </w:t>
+      </w:r>
+      <w:r>
+        <w:rPr>
+          <w:rFonts w:ascii="Times New Roman" w:eastAsiaTheme="minorEastAsia" w:hAnsi="Times New Roman" w:cs="Times New Roman"/>
+        </w:rPr>
+        <w:t xml:space="preserve">The parameters </w:t>
       </w:r>
       <m:oMath>
         <m:sSub>
@@ -9278,7 +9350,14 @@
         <w:rPr>
           <w:rFonts w:ascii="Times New Roman" w:hAnsi="Times New Roman" w:cs="Times New Roman"/>
         </w:rPr>
-        <w:t>along with the posterior median trend for each BCR from the standard analysis</w:t>
+        <w:t xml:space="preserve">along with the posterior median </w:t>
+      </w:r>
+      <w:r>
+        <w:rPr>
+          <w:rFonts w:ascii="Times New Roman" w:hAnsi="Times New Roman" w:cs="Times New Roman"/>
+        </w:rPr>
+        <w:lastRenderedPageBreak/>
+        <w:t>trend for each BCR from the standard analysis</w:t>
       </w:r>
       <w:r>
         <w:rPr>
@@ -9490,7 +9569,6 @@
         <w:rPr>
           <w:rFonts w:ascii="Times New Roman" w:hAnsi="Times New Roman" w:cs="Times New Roman"/>
         </w:rPr>
-        <w:lastRenderedPageBreak/>
         <w:t>(</w:t>
       </w:r>
       <w:r>
@@ -9870,6 +9948,7 @@
         <w:rPr>
           <w:rFonts w:ascii="Times New Roman" w:hAnsi="Times New Roman" w:cs="Times New Roman"/>
         </w:rPr>
+        <w:lastRenderedPageBreak/>
         <w:t xml:space="preserve">The goals of this report were to </w:t>
       </w:r>
       <w:r>
@@ -10205,7 +10284,6 @@
         <w:rPr>
           <w:rFonts w:ascii="Times New Roman" w:hAnsi="Times New Roman" w:cs="Times New Roman"/>
         </w:rPr>
-        <w:lastRenderedPageBreak/>
         <w:t xml:space="preserve">To put resolution gains into context, consider that a CBC circle has a </w:t>
       </w:r>
       <w:r>
@@ -10551,7 +10629,14 @@
         <w:rPr>
           <w:rFonts w:ascii="Times New Roman" w:hAnsi="Times New Roman" w:cs="Times New Roman"/>
         </w:rPr>
-        <w:t xml:space="preserve">The consequences of this difference </w:t>
+        <w:t xml:space="preserve">The consequences of </w:t>
+      </w:r>
+      <w:r>
+        <w:rPr>
+          <w:rFonts w:ascii="Times New Roman" w:hAnsi="Times New Roman" w:cs="Times New Roman"/>
+        </w:rPr>
+        <w:lastRenderedPageBreak/>
+        <w:t xml:space="preserve">this difference </w:t>
       </w:r>
       <w:proofErr w:type="gramStart"/>
       <w:r>
@@ -10873,14 +10958,7 @@
         <w:rPr>
           <w:rFonts w:ascii="Times New Roman" w:hAnsi="Times New Roman" w:cs="Times New Roman"/>
         </w:rPr>
-        <w:t xml:space="preserve"> (e.g., Southern </w:t>
-      </w:r>
-      <w:r>
-        <w:rPr>
-          <w:rFonts w:ascii="Times New Roman" w:hAnsi="Times New Roman" w:cs="Times New Roman"/>
-        </w:rPr>
-        <w:lastRenderedPageBreak/>
-        <w:t xml:space="preserve">Rockies Colorado Plateau </w:t>
+        <w:t xml:space="preserve"> (e.g., Southern Rockies Colorado Plateau </w:t>
       </w:r>
       <w:r>
         <w:rPr>
@@ -11248,7 +11326,14 @@
         <w:rPr>
           <w:rFonts w:ascii="Times New Roman" w:hAnsi="Times New Roman" w:cs="Times New Roman"/>
         </w:rPr>
-        <w:t xml:space="preserve"> hours for full Bayesian results</w:t>
+        <w:t xml:space="preserve"> </w:t>
+      </w:r>
+      <w:r>
+        <w:rPr>
+          <w:rFonts w:ascii="Times New Roman" w:hAnsi="Times New Roman" w:cs="Times New Roman"/>
+        </w:rPr>
+        <w:lastRenderedPageBreak/>
+        <w:t>hours for full Bayesian results</w:t>
       </w:r>
       <w:r>
         <w:rPr>
@@ -12076,7 +12161,14 @@
         <w:rPr>
           <w:rFonts w:ascii="Times New Roman" w:hAnsi="Times New Roman" w:cs="Times New Roman"/>
         </w:rPr>
-        <w:t xml:space="preserve"> of the effort effect in regions where information </w:t>
+        <w:t xml:space="preserve"> of the effort effect in regions </w:t>
+      </w:r>
+      <w:r>
+        <w:rPr>
+          <w:rFonts w:ascii="Times New Roman" w:hAnsi="Times New Roman" w:cs="Times New Roman"/>
+        </w:rPr>
+        <w:lastRenderedPageBreak/>
+        <w:t xml:space="preserve">where information </w:t>
       </w:r>
       <w:r>
         <w:rPr>
@@ -12310,14 +12402,7 @@
         <w:rPr>
           <w:rFonts w:ascii="Times New Roman" w:eastAsiaTheme="minorEastAsia" w:hAnsi="Times New Roman" w:cs="Times New Roman"/>
         </w:rPr>
-        <w:t xml:space="preserve">As </w:t>
-      </w:r>
-      <w:r>
-        <w:rPr>
-          <w:rFonts w:ascii="Times New Roman" w:eastAsiaTheme="minorEastAsia" w:hAnsi="Times New Roman" w:cs="Times New Roman"/>
-        </w:rPr>
-        <w:lastRenderedPageBreak/>
-        <w:t xml:space="preserve">described above, these two strategies </w:t>
+        <w:t xml:space="preserve">As described above, these two strategies </w:t>
       </w:r>
       <w:r>
         <w:rPr>
@@ -12759,7 +12844,14 @@
         <w:rPr>
           <w:rFonts w:ascii="Times New Roman" w:hAnsi="Times New Roman" w:cs="Times New Roman"/>
         </w:rPr>
-        <w:t xml:space="preserve"> detailed time series that give more information about the nature of abundance changes.  </w:t>
+        <w:t xml:space="preserve"> detailed time </w:t>
+      </w:r>
+      <w:r>
+        <w:rPr>
+          <w:rFonts w:ascii="Times New Roman" w:hAnsi="Times New Roman" w:cs="Times New Roman"/>
+        </w:rPr>
+        <w:lastRenderedPageBreak/>
+        <w:t xml:space="preserve">series that give more information about the nature of abundance changes.  </w:t>
       </w:r>
       <w:r>
         <w:rPr>
@@ -12959,7 +13051,6 @@
         <w:rPr>
           <w:rFonts w:ascii="Times New Roman" w:hAnsi="Times New Roman" w:cs="Times New Roman"/>
         </w:rPr>
-        <w:lastRenderedPageBreak/>
         <w:t>Despite the differences note</w:t>
       </w:r>
       <w:r>
@@ -13246,6 +13337,7 @@
         <w:rPr>
           <w:rFonts w:ascii="Times New Roman" w:hAnsi="Times New Roman" w:cs="Times New Roman"/>
         </w:rPr>
+        <w:lastRenderedPageBreak/>
         <w:t>Blangiardo, M., M. Cameletti, G. Baio, and H. Rue (2013). Spatial and spatio-temporal models with R-INLA. Spatial and Spatio-Temporal Epidemiology 7:39–55.</w:t>
       </w:r>
     </w:p>
@@ -13302,14 +13394,148 @@
         <w:rPr>
           <w:rFonts w:ascii="Times New Roman" w:hAnsi="Times New Roman" w:cs="Times New Roman"/>
         </w:rPr>
-        <w:t xml:space="preserve">Butcher, G. S., and C. E. McCulloch (1988). The influence of observer effort on the number of individual birds recorded on Christmas Bird Counts. In Survey Designs and Statistical </w:t>
-      </w:r>
+        <w:t>Butcher, G. S., and C. E. McCulloch (1988). The influence of observer effort on the number of individual birds recorded on Christmas Bird Counts. In Survey Designs and Statistical Methods for the Estimation of Avian Population Trends (Sauer, J. R. and Droege, S., Editors). Biological Report 90:120–129.</w:t>
+      </w:r>
+    </w:p>
+    <w:p>
+      <w:pPr>
+        <w:pStyle w:val="Bibliography"/>
+        <w:rPr>
+          <w:rFonts w:ascii="Times New Roman" w:hAnsi="Times New Roman" w:cs="Times New Roman"/>
+        </w:rPr>
+      </w:pPr>
+      <w:r>
+        <w:rPr>
+          <w:rFonts w:ascii="Times New Roman" w:hAnsi="Times New Roman" w:cs="Times New Roman"/>
+        </w:rPr>
+        <w:t>Congdon, P. (2014). Applied Bayesian Modelling. John Wiley &amp; Sons.</w:t>
+      </w:r>
+    </w:p>
+    <w:p>
+      <w:pPr>
+        <w:pStyle w:val="Bibliography"/>
+        <w:rPr>
+          <w:rFonts w:ascii="Times New Roman" w:hAnsi="Times New Roman" w:cs="Times New Roman"/>
+        </w:rPr>
+      </w:pPr>
+      <w:r>
+        <w:rPr>
+          <w:rFonts w:ascii="Times New Roman" w:hAnsi="Times New Roman" w:cs="Times New Roman"/>
+        </w:rPr>
+        <w:t>Czado, C., T. Gneiting, and L. Held (2009). Predictive model assessment for count data. Biometrics 65:1254–1261.</w:t>
+      </w:r>
+    </w:p>
+    <w:p>
+      <w:pPr>
+        <w:pStyle w:val="Bibliography"/>
+        <w:rPr>
+          <w:rFonts w:ascii="Times New Roman" w:hAnsi="Times New Roman" w:cs="Times New Roman"/>
+        </w:rPr>
+      </w:pPr>
+      <w:r>
+        <w:rPr>
+          <w:rFonts w:ascii="Times New Roman" w:hAnsi="Times New Roman" w:cs="Times New Roman"/>
+        </w:rPr>
+        <w:t>Dawid, A. P. (1984). Statistical theory: the prequential approach. Journal of the Royal Statistical Society. Series A (General):278–292.</w:t>
+      </w:r>
+    </w:p>
+    <w:p>
+      <w:pPr>
+        <w:pStyle w:val="Bibliography"/>
+        <w:rPr>
+          <w:rFonts w:ascii="Times New Roman" w:hAnsi="Times New Roman" w:cs="Times New Roman"/>
+        </w:rPr>
+      </w:pPr>
+      <w:r>
+        <w:rPr>
+          <w:rFonts w:ascii="Times New Roman" w:hAnsi="Times New Roman" w:cs="Times New Roman"/>
+        </w:rPr>
+        <w:t>Dickinson, J. L., B. Zuckerberg, and D. N. Bonter (2010). Citizen science as an ecological research tool: challenges and benefits. Annual review of ecology, evolution, and systematics 41:149–172.</w:t>
+      </w:r>
+    </w:p>
+    <w:p>
+      <w:pPr>
+        <w:pStyle w:val="Bibliography"/>
+        <w:rPr>
+          <w:rFonts w:ascii="Times New Roman" w:hAnsi="Times New Roman" w:cs="Times New Roman"/>
+        </w:rPr>
+      </w:pPr>
+      <w:r>
+        <w:rPr>
+          <w:rFonts w:ascii="Times New Roman" w:hAnsi="Times New Roman" w:cs="Times New Roman"/>
+        </w:rPr>
+        <w:t>Dunn, E. H., C. M. Francis, P. J. Blancher, S. R. Drennan, M. A. Howe, D. Lepage, C. S. Robbins, K. V. Rosenberg, J. R. Sauer, and K. G. Smith (2005). Enhancing the scientific value of the Christmas Bird Count. The Auk 122:338–346.</w:t>
+      </w:r>
+    </w:p>
+    <w:p>
+      <w:pPr>
+        <w:pStyle w:val="Bibliography"/>
+        <w:rPr>
+          <w:rFonts w:ascii="Times New Roman" w:hAnsi="Times New Roman" w:cs="Times New Roman"/>
+        </w:rPr>
+      </w:pPr>
+      <w:r>
+        <w:rPr>
+          <w:rFonts w:ascii="Times New Roman" w:hAnsi="Times New Roman" w:cs="Times New Roman"/>
+        </w:rPr>
+        <w:t>Finley, A. O. (2011). Comparing spatially-varying coefficients models for analysis of ecological data with non-stationary and anisotropic residual dependence. Methods in Ecology and Evolution 2:143–154.</w:t>
+      </w:r>
+    </w:p>
+    <w:p>
+      <w:pPr>
+        <w:pStyle w:val="Bibliography"/>
+        <w:rPr>
+          <w:rFonts w:ascii="Times New Roman" w:hAnsi="Times New Roman" w:cs="Times New Roman"/>
+        </w:rPr>
+      </w:pPr>
+      <w:r>
+        <w:rPr>
+          <w:rFonts w:ascii="Times New Roman" w:hAnsi="Times New Roman" w:cs="Times New Roman"/>
+        </w:rPr>
+        <w:t>Gelfand, A. E., H.-J. Kim, C. F. Sirmans, and S. Banerjee (2003). Spatial modeling with spatially varying coefficient processes. Journal of the American Statistical Association 98:387–396.</w:t>
+      </w:r>
+    </w:p>
+    <w:p>
+      <w:pPr>
+        <w:pStyle w:val="Bibliography"/>
+        <w:rPr>
+          <w:rFonts w:ascii="Times New Roman" w:hAnsi="Times New Roman" w:cs="Times New Roman"/>
+        </w:rPr>
+      </w:pPr>
+      <w:r>
+        <w:rPr>
+          <w:rFonts w:ascii="Times New Roman" w:hAnsi="Times New Roman" w:cs="Times New Roman"/>
+        </w:rPr>
+        <w:t>Gneiting, T., and A. E. Raftery (2007). Strictly proper scoring rules, prediction, and estimation. Journal of the American Statistical Association 102:359–378.</w:t>
+      </w:r>
+    </w:p>
+    <w:p>
+      <w:pPr>
+        <w:pStyle w:val="Bibliography"/>
+        <w:rPr>
+          <w:rFonts w:ascii="Times New Roman" w:hAnsi="Times New Roman" w:cs="Times New Roman"/>
+        </w:rPr>
+      </w:pPr>
+      <w:r>
+        <w:rPr>
+          <w:rFonts w:ascii="Times New Roman" w:hAnsi="Times New Roman" w:cs="Times New Roman"/>
+        </w:rPr>
+        <w:t>Held, L., B. Schrödle, and H. avard Rue (2010). Posterior and cross-validatory predictive checks: a comparison of MCMC and INLA. In Statistical modelling and regression structures. Springer, pp. 91–110.</w:t>
+      </w:r>
+    </w:p>
+    <w:p>
+      <w:pPr>
+        <w:pStyle w:val="Bibliography"/>
+        <w:rPr>
+          <w:rFonts w:ascii="Times New Roman" w:hAnsi="Times New Roman" w:cs="Times New Roman"/>
+        </w:rPr>
+      </w:pPr>
       <w:r>
         <w:rPr>
           <w:rFonts w:ascii="Times New Roman" w:hAnsi="Times New Roman" w:cs="Times New Roman"/>
         </w:rPr>
         <w:lastRenderedPageBreak/>
-        <w:t>Methods for the Estimation of Avian Population Trends (Sauer, J. R. and Droege, S., Editors). Biological Report 90:120–129.</w:t>
+        <w:t>Hochachka, W. M., D. Fink, R. A. Hutchinson, D. Sheldon, Wong, Weng-Keen, and S. Kelling (2012). Data-intensive science applied to broad-scale citizen science. Trends in Ecology &amp; Evolution 27:130–137.</w:t>
       </w:r>
     </w:p>
     <w:p>
@@ -13323,7 +13549,7 @@
         <w:rPr>
           <w:rFonts w:ascii="Times New Roman" w:hAnsi="Times New Roman" w:cs="Times New Roman"/>
         </w:rPr>
-        <w:t>Congdon, P. (2014). Applied Bayesian Modelling. John Wiley &amp; Sons.</w:t>
+        <w:t>Linden, A., and S. Mantyniemi (2011). Using the negative binomial distribution to model overdispersion in ecological count data. Ecology 92:1414–1421.</w:t>
       </w:r>
     </w:p>
     <w:p>
@@ -13337,7 +13563,7 @@
         <w:rPr>
           <w:rFonts w:ascii="Times New Roman" w:hAnsi="Times New Roman" w:cs="Times New Roman"/>
         </w:rPr>
-        <w:t>Czado, C., T. Gneiting, and L. Held (2009). Predictive model assessment for count data. Biometrics 65:1254–1261.</w:t>
+        <w:t>Lindgren, F., and H. Rue (2015). Bayesian spatial modelling with R-INLA. Journal of Statistical Software 63:19.</w:t>
       </w:r>
     </w:p>
     <w:p>
@@ -13351,7 +13577,7 @@
         <w:rPr>
           <w:rFonts w:ascii="Times New Roman" w:hAnsi="Times New Roman" w:cs="Times New Roman"/>
         </w:rPr>
-        <w:t>Dawid, A. P. (1984). Statistical theory: the prequential approach. Journal of the Royal Statistical Society. Series A (General):278–292.</w:t>
+        <w:t>Link, W. A., and J. R. Sauer (1999). Controlling for varying effort in count surveys: an analysis of Christmas Bird Count data. Journal of Agricultural, Biological, and Environmental Statistics 4:116–125.</w:t>
       </w:r>
     </w:p>
     <w:p>
@@ -13365,7 +13591,7 @@
         <w:rPr>
           <w:rFonts w:ascii="Times New Roman" w:hAnsi="Times New Roman" w:cs="Times New Roman"/>
         </w:rPr>
-        <w:t>Dickinson, J. L., B. Zuckerberg, and D. N. Bonter (2010). Citizen science as an ecological research tool: challenges and benefits. Annual review of ecology, evolution, and systematics 41:149–172.</w:t>
+        <w:t>Link, W. A., and J. R. Sauer (2002). A hierarchical analysis of population change with application to Cerulean Warblers. Ecology 83:2832–2840.</w:t>
       </w:r>
     </w:p>
     <w:p>
@@ -13379,7 +13605,7 @@
         <w:rPr>
           <w:rFonts w:ascii="Times New Roman" w:hAnsi="Times New Roman" w:cs="Times New Roman"/>
         </w:rPr>
-        <w:t>Dunn, E. H., C. M. Francis, P. J. Blancher, S. R. Drennan, M. A. Howe, D. Lepage, C. S. Robbins, K. V. Rosenberg, J. R. Sauer, and K. G. Smith (2005). Enhancing the scientific value of the Christmas Bird Count. The Auk 122:338–346.</w:t>
+        <w:t>Link, W. A., and J. R. Sauer (2016). Bayesian cross-validation for model evaluation and selection, with application to the North American Breeding Bird Survey. Ecology 97:1746–1758.</w:t>
       </w:r>
     </w:p>
     <w:p>
@@ -13393,7 +13619,7 @@
         <w:rPr>
           <w:rFonts w:ascii="Times New Roman" w:hAnsi="Times New Roman" w:cs="Times New Roman"/>
         </w:rPr>
-        <w:t>Finley, A. O. (2011). Comparing spatially-varying coefficients models for analysis of ecological data with non-stationary and anisotropic residual dependence. Methods in Ecology and Evolution 2:143–154.</w:t>
+        <w:t>Link, W. A., J. R. Sauer, and D. K. Niven (2006). A hierarchical model for regional analysis of population change using Christmas Bird Count data, with application to the American Black Duck. The Condor 108:13–24.</w:t>
       </w:r>
     </w:p>
     <w:p>
@@ -13407,7 +13633,7 @@
         <w:rPr>
           <w:rFonts w:ascii="Times New Roman" w:hAnsi="Times New Roman" w:cs="Times New Roman"/>
         </w:rPr>
-        <w:t>Gelfand, A. E., H.-J. Kim, C. F. Sirmans, and S. Banerjee (2003). Spatial modeling with spatially varying coefficient processes. Journal of the American Statistical Association 98:387–396.</w:t>
+        <w:t>Link, W. A., J. R. Sauer, and D. K. Niven (2017). Model selection for the North American Breeding Bird Survey: A comparison of methods. The Condor 119:546–556.</w:t>
       </w:r>
     </w:p>
     <w:p>
@@ -13421,7 +13647,7 @@
         <w:rPr>
           <w:rFonts w:ascii="Times New Roman" w:hAnsi="Times New Roman" w:cs="Times New Roman"/>
         </w:rPr>
-        <w:t>Gneiting, T., and A. E. Raftery (2007). Strictly proper scoring rules, prediction, and estimation. Journal of the American Statistical Association 102:359–378.</w:t>
+        <w:t>Pettit, L. I. (1990). The conditional predictive ordinate for the normal distribution. Journal of the Royal Statistical Society. Series B (Methodological):175–184.</w:t>
       </w:r>
     </w:p>
     <w:p>
@@ -13435,7 +13661,7 @@
         <w:rPr>
           <w:rFonts w:ascii="Times New Roman" w:hAnsi="Times New Roman" w:cs="Times New Roman"/>
         </w:rPr>
-        <w:t>Held, L., B. Schrödle, and H. avard Rue (2010). Posterior and cross-validatory predictive checks: a comparison of MCMC and INLA. In Statistical modelling and regression structures. Springer, pp. 91–110.</w:t>
+        <w:t>R Core Team (2016). R: A language and environment for statistical computing. R Foundation for Statistical Computing, Vienna, Austria.</w:t>
       </w:r>
     </w:p>
     <w:p>
@@ -13449,7 +13675,7 @@
         <w:rPr>
           <w:rFonts w:ascii="Times New Roman" w:hAnsi="Times New Roman" w:cs="Times New Roman"/>
         </w:rPr>
-        <w:t>Hochachka, W. M., D. Fink, R. A. Hutchinson, D. Sheldon, Wong, Weng-Keen, and S. Kelling (2012). Data-intensive science applied to broad-scale citizen science. Trends in Ecology &amp; Evolution 27:130–137.</w:t>
+        <w:t>Robbins, C. S., J. R. Sauer, R. S. Greenberg, and S. Droege (1989). Population declines in North American birds that migrate to the neotropics. Proceedings of the National Academy of Sciences 86:7658–7662.</w:t>
       </w:r>
     </w:p>
     <w:p>
@@ -13463,7 +13689,7 @@
         <w:rPr>
           <w:rFonts w:ascii="Times New Roman" w:hAnsi="Times New Roman" w:cs="Times New Roman"/>
         </w:rPr>
-        <w:t>Linden, A., and S. Mantyniemi (2011). Using the negative binomial distribution to model overdispersion in ecological count data. Ecology 92:1414–1421.</w:t>
+        <w:t>Rosenberg, K. V., P. J. Blancher, J. C. Stanton, and A. O. Panjabi (2017). Use of North American Breeding Bird Survey data in avian conservation assessments. The Condor 119:594–606.</w:t>
       </w:r>
     </w:p>
     <w:p>
@@ -13477,7 +13703,7 @@
         <w:rPr>
           <w:rFonts w:ascii="Times New Roman" w:hAnsi="Times New Roman" w:cs="Times New Roman"/>
         </w:rPr>
-        <w:t>Lindgren, F., and H. Rue (2015). Bayesian spatial modelling with R-INLA. Journal of Statistical Software 63:19.</w:t>
+        <w:t>Rosenberg, K. V., J. A. Kennedy, R. Dettmers, R. P. Ford, D. Reynolds, J. D. Alexander, C. J. Beardmore, P. J. Blancher, R. E. Bogart, and G. S. Butcher (2016). Partners in flight landbird conservation plan: 2016 revision for Canada and continental United States. Partners in Flight Science Committee.</w:t>
       </w:r>
     </w:p>
     <w:p>
@@ -13491,7 +13717,8 @@
         <w:rPr>
           <w:rFonts w:ascii="Times New Roman" w:hAnsi="Times New Roman" w:cs="Times New Roman"/>
         </w:rPr>
-        <w:t>Link, W. A., and J. R. Sauer (1999). Controlling for varying effort in count surveys: an analysis of Christmas Bird Count data. Journal of Agricultural, Biological, and Environmental Statistics 4:116–125.</w:t>
+        <w:lastRenderedPageBreak/>
+        <w:t>Rue, H., S. Martino, and N. Chopin (2009). Approximate Bayesian inference for latent Gaussian models by using integrated nested Laplace approximations. Journal of the Royal Statistical Society: Series B (Statistical Methodology) 71:319–392.</w:t>
       </w:r>
     </w:p>
     <w:p>
@@ -13505,8 +13732,7 @@
         <w:rPr>
           <w:rFonts w:ascii="Times New Roman" w:hAnsi="Times New Roman" w:cs="Times New Roman"/>
         </w:rPr>
-        <w:lastRenderedPageBreak/>
-        <w:t>Link, W. A., and J. R. Sauer (2002). A hierarchical analysis of population change with application to Cerulean Warblers. Ecology 83:2832–2840.</w:t>
+        <w:t>Rue, H., A. Riebler, S. H. Sørbye, J. B. Illian, D. P. Simpson, and F. K. Lindgren (2017). Bayesian computing with INLA: a review. Annual Review of Statistics and Its Application 4:395–421.</w:t>
       </w:r>
     </w:p>
     <w:p>
@@ -13520,7 +13746,7 @@
         <w:rPr>
           <w:rFonts w:ascii="Times New Roman" w:hAnsi="Times New Roman" w:cs="Times New Roman"/>
         </w:rPr>
-        <w:t>Link, W. A., and J. R. Sauer (2016). Bayesian cross-validation for model evaluation and selection, with application to the North American Breeding Bird Survey. Ecology 97:1746–1758.</w:t>
+        <w:t>Sauer, J. R., J. E. Fallon, and R. Johnson (2003). Use of North American Breeding Bird Survey data to estimate population change for bird conservation regions. The Journal of Wildlife Management 67:372–389.</w:t>
       </w:r>
     </w:p>
     <w:p>
@@ -13534,7 +13760,7 @@
         <w:rPr>
           <w:rFonts w:ascii="Times New Roman" w:hAnsi="Times New Roman" w:cs="Times New Roman"/>
         </w:rPr>
-        <w:t>Link, W. A., J. R. Sauer, and D. K. Niven (2006). A hierarchical model for regional analysis of population change using Christmas Bird Count data, with application to the American Black Duck. The Condor 108:13–24.</w:t>
+        <w:t>Sauer, J. R., and W. A. Link (2011). Analysis of the North American Breeding Bird Survey using hierarchical models. The Auk 128:87–98.</w:t>
       </w:r>
     </w:p>
     <w:p>
@@ -13548,147 +13774,6 @@
         <w:rPr>
           <w:rFonts w:ascii="Times New Roman" w:hAnsi="Times New Roman" w:cs="Times New Roman"/>
         </w:rPr>
-        <w:t>Link, W. A., J. R. Sauer, and D. K. Niven (2017). Model selection for the North American Breeding Bird Survey: A comparison of methods. The Condor 119:546–556.</w:t>
-      </w:r>
-    </w:p>
-    <w:p>
-      <w:pPr>
-        <w:pStyle w:val="Bibliography"/>
-        <w:rPr>
-          <w:rFonts w:ascii="Times New Roman" w:hAnsi="Times New Roman" w:cs="Times New Roman"/>
-        </w:rPr>
-      </w:pPr>
-      <w:r>
-        <w:rPr>
-          <w:rFonts w:ascii="Times New Roman" w:hAnsi="Times New Roman" w:cs="Times New Roman"/>
-        </w:rPr>
-        <w:t>Pettit, L. I. (1990). The conditional predictive ordinate for the normal distribution. Journal of the Royal Statistical Society. Series B (Methodological):175–184.</w:t>
-      </w:r>
-    </w:p>
-    <w:p>
-      <w:pPr>
-        <w:pStyle w:val="Bibliography"/>
-        <w:rPr>
-          <w:rFonts w:ascii="Times New Roman" w:hAnsi="Times New Roman" w:cs="Times New Roman"/>
-        </w:rPr>
-      </w:pPr>
-      <w:r>
-        <w:rPr>
-          <w:rFonts w:ascii="Times New Roman" w:hAnsi="Times New Roman" w:cs="Times New Roman"/>
-        </w:rPr>
-        <w:t>R Core Team (2016). R: A language and environment for statistical computing. R Foundation for Statistical Computing, Vienna, Austria.</w:t>
-      </w:r>
-    </w:p>
-    <w:p>
-      <w:pPr>
-        <w:pStyle w:val="Bibliography"/>
-        <w:rPr>
-          <w:rFonts w:ascii="Times New Roman" w:hAnsi="Times New Roman" w:cs="Times New Roman"/>
-        </w:rPr>
-      </w:pPr>
-      <w:r>
-        <w:rPr>
-          <w:rFonts w:ascii="Times New Roman" w:hAnsi="Times New Roman" w:cs="Times New Roman"/>
-        </w:rPr>
-        <w:t>Robbins, C. S., J. R. Sauer, R. S. Greenberg, and S. Droege (1989). Population declines in North American birds that migrate to the neotropics. Proceedings of the National Academy of Sciences 86:7658–7662.</w:t>
-      </w:r>
-    </w:p>
-    <w:p>
-      <w:pPr>
-        <w:pStyle w:val="Bibliography"/>
-        <w:rPr>
-          <w:rFonts w:ascii="Times New Roman" w:hAnsi="Times New Roman" w:cs="Times New Roman"/>
-        </w:rPr>
-      </w:pPr>
-      <w:r>
-        <w:rPr>
-          <w:rFonts w:ascii="Times New Roman" w:hAnsi="Times New Roman" w:cs="Times New Roman"/>
-        </w:rPr>
-        <w:t>Rosenberg, K. V., P. J. Blancher, J. C. Stanton, and A. O. Panjabi (2017). Use of North American Breeding Bird Survey data in avian conservation assessments. The Condor 119:594–606.</w:t>
-      </w:r>
-    </w:p>
-    <w:p>
-      <w:pPr>
-        <w:pStyle w:val="Bibliography"/>
-        <w:rPr>
-          <w:rFonts w:ascii="Times New Roman" w:hAnsi="Times New Roman" w:cs="Times New Roman"/>
-        </w:rPr>
-      </w:pPr>
-      <w:r>
-        <w:rPr>
-          <w:rFonts w:ascii="Times New Roman" w:hAnsi="Times New Roman" w:cs="Times New Roman"/>
-        </w:rPr>
-        <w:t>Rosenberg, K. V., J. A. Kennedy, R. Dettmers, R. P. Ford, D. Reynolds, J. D. Alexander, C. J. Beardmore, P. J. Blancher, R. E. Bogart, and G. S. Butcher (2016). Partners in flight landbird conservation plan: 2016 revision for Canada and continental United States. Partners in Flight Science Committee.</w:t>
-      </w:r>
-    </w:p>
-    <w:p>
-      <w:pPr>
-        <w:pStyle w:val="Bibliography"/>
-        <w:rPr>
-          <w:rFonts w:ascii="Times New Roman" w:hAnsi="Times New Roman" w:cs="Times New Roman"/>
-        </w:rPr>
-      </w:pPr>
-      <w:r>
-        <w:rPr>
-          <w:rFonts w:ascii="Times New Roman" w:hAnsi="Times New Roman" w:cs="Times New Roman"/>
-        </w:rPr>
-        <w:t>Rue, H., S. Martino, and N. Chopin (2009). Approximate Bayesian inference for latent Gaussian models by using integrated nested Laplace approximations. Journal of the Royal Statistical Society: Series B (Statistical Methodology) 71:319–392.</w:t>
-      </w:r>
-    </w:p>
-    <w:p>
-      <w:pPr>
-        <w:pStyle w:val="Bibliography"/>
-        <w:rPr>
-          <w:rFonts w:ascii="Times New Roman" w:hAnsi="Times New Roman" w:cs="Times New Roman"/>
-        </w:rPr>
-      </w:pPr>
-      <w:r>
-        <w:rPr>
-          <w:rFonts w:ascii="Times New Roman" w:hAnsi="Times New Roman" w:cs="Times New Roman"/>
-        </w:rPr>
-        <w:t>Rue, H., A. Riebler, S. H. Sørbye, J. B. Illian, D. P. Simpson, and F. K. Lindgren (2017). Bayesian computing with INLA: a review. Annual Review of Statistics and Its Application 4:395–421.</w:t>
-      </w:r>
-    </w:p>
-    <w:p>
-      <w:pPr>
-        <w:pStyle w:val="Bibliography"/>
-        <w:rPr>
-          <w:rFonts w:ascii="Times New Roman" w:hAnsi="Times New Roman" w:cs="Times New Roman"/>
-        </w:rPr>
-      </w:pPr>
-      <w:r>
-        <w:rPr>
-          <w:rFonts w:ascii="Times New Roman" w:hAnsi="Times New Roman" w:cs="Times New Roman"/>
-        </w:rPr>
-        <w:t>Sauer, J. R., J. E. Fallon, and R. Johnson (2003). Use of North American Breeding Bird Survey data to estimate population change for bird conservation regions. The Journal of Wildlife Management 67:372–389.</w:t>
-      </w:r>
-    </w:p>
-    <w:p>
-      <w:pPr>
-        <w:pStyle w:val="Bibliography"/>
-        <w:rPr>
-          <w:rFonts w:ascii="Times New Roman" w:hAnsi="Times New Roman" w:cs="Times New Roman"/>
-        </w:rPr>
-      </w:pPr>
-      <w:r>
-        <w:rPr>
-          <w:rFonts w:ascii="Times New Roman" w:hAnsi="Times New Roman" w:cs="Times New Roman"/>
-        </w:rPr>
-        <w:t>Sauer, J. R., and W. A. Link (2011). Analysis of the North American Breeding Bird Survey using hierarchical models. The Auk 128:87–98.</w:t>
-      </w:r>
-    </w:p>
-    <w:p>
-      <w:pPr>
-        <w:pStyle w:val="Bibliography"/>
-        <w:rPr>
-          <w:rFonts w:ascii="Times New Roman" w:hAnsi="Times New Roman" w:cs="Times New Roman"/>
-        </w:rPr>
-      </w:pPr>
-      <w:r>
-        <w:rPr>
-          <w:rFonts w:ascii="Times New Roman" w:hAnsi="Times New Roman" w:cs="Times New Roman"/>
-        </w:rPr>
-        <w:lastRenderedPageBreak/>
         <w:t>Sauer, J. R., K. L. Pardieck, D. J. Ziolkowski Jr, A. C. Smith, M.-A. R. Hudson, V. Rodriguez, H. Berlanga, D. K. Niven, and W. A. Link (2017). The first 50 years of the North American Breeding Bird Survey. The Condor 119:576–593.</w:t>
       </w:r>
     </w:p>
@@ -15099,7 +15184,7 @@
           <w:rPr>
             <w:noProof/>
           </w:rPr>
-          <w:t>24</w:t>
+          <w:t>21</w:t>
         </w:r>
         <w:r>
           <w:rPr>

</xml_diff>